<commit_message>
Add dataflow and make more architecture
</commit_message>
<xml_diff>
--- a/docs/vision/ARCHITECTURE.docx
+++ b/docs/vision/ARCHITECTURE.docx
@@ -64,6 +64,28 @@
           <w:rtl/>
         </w:rPr>
       </w:pPr>
+      <w:r>
+        <w:rPr>
+          <w:rFonts w:hint="cs"/>
+          <w:b/>
+          <w:bCs/>
+          <w:sz w:val="24"/>
+          <w:szCs w:val="24"/>
+          <w:rtl/>
+        </w:rPr>
+        <w:t>ממשק תכנות יישום</w:t>
+      </w:r>
+      <w:r>
+        <w:rPr>
+          <w:rFonts w:hint="cs"/>
+          <w:b/>
+          <w:bCs/>
+          <w:sz w:val="24"/>
+          <w:szCs w:val="24"/>
+          <w:rtl/>
+        </w:rPr>
+        <w:t xml:space="preserve"> של </w:t>
+      </w:r>
       <w:r>
         <w:rPr>
           <w:rFonts w:hint="cs"/>
@@ -154,12 +176,219 @@
         <w:bidi/>
         <w:jc w:val="both"/>
         <w:rPr>
-          <w:rFonts w:hint="cs"/>
-          <w:sz w:val="24"/>
-          <w:szCs w:val="24"/>
-          <w:rtl/>
-        </w:rPr>
-      </w:pPr>
+          <w:sz w:val="24"/>
+          <w:szCs w:val="24"/>
+        </w:rPr>
+      </w:pPr>
+      <w:r>
+        <w:rPr>
+          <w:rFonts w:hint="cs"/>
+          <w:sz w:val="24"/>
+          <w:szCs w:val="24"/>
+          <w:rtl/>
+        </w:rPr>
+        <w:t xml:space="preserve">רכיב הרשתות </w:t>
+      </w:r>
+      <w:r>
+        <w:rPr>
+          <w:sz w:val="24"/>
+          <w:szCs w:val="24"/>
+          <w:rtl/>
+        </w:rPr>
+        <w:t>–</w:t>
+      </w:r>
+      <w:r>
+        <w:rPr>
+          <w:rFonts w:hint="cs"/>
+          <w:sz w:val="24"/>
+          <w:szCs w:val="24"/>
+          <w:rtl/>
+        </w:rPr>
+        <w:t xml:space="preserve"> ספרייה שתגדיר מחלקת רשת עצבית, שתוכל ללמוד ולפעול באופן עצמאי. תתבסס על ספרי</w:t>
+      </w:r>
+      <w:r>
+        <w:rPr>
+          <w:rFonts w:hint="cs"/>
+          <w:sz w:val="24"/>
+          <w:szCs w:val="24"/>
+          <w:rtl/>
+        </w:rPr>
+        <w:t>י</w:t>
+      </w:r>
+      <w:r>
+        <w:rPr>
+          <w:rFonts w:hint="cs"/>
+          <w:sz w:val="24"/>
+          <w:szCs w:val="24"/>
+          <w:rtl/>
+        </w:rPr>
+        <w:t>ת המתמטיקה.</w:t>
+      </w:r>
+    </w:p>
+    <w:p>
+      <w:pPr>
+        <w:bidi/>
+        <w:jc w:val="both"/>
+        <w:rPr>
+          <w:rFonts w:hint="cs"/>
+          <w:b/>
+          <w:bCs/>
+          <w:sz w:val="24"/>
+          <w:szCs w:val="24"/>
+          <w:rtl/>
+        </w:rPr>
+      </w:pPr>
+      <w:r>
+        <w:rPr>
+          <w:rFonts w:hint="cs"/>
+          <w:b/>
+          <w:bCs/>
+          <w:sz w:val="24"/>
+          <w:szCs w:val="24"/>
+          <w:rtl/>
+        </w:rPr>
+        <w:t>אפליקציה</w:t>
+      </w:r>
+      <w:r>
+        <w:rPr>
+          <w:rFonts w:hint="cs"/>
+          <w:b/>
+          <w:bCs/>
+          <w:sz w:val="24"/>
+          <w:szCs w:val="24"/>
+          <w:rtl/>
+        </w:rPr>
+        <w:t xml:space="preserve"> - שרת</w:t>
+      </w:r>
+    </w:p>
+    <w:p>
+      <w:pPr>
+        <w:pStyle w:val="ListParagraph"/>
+        <w:numPr>
+          <w:ilvl w:val="0"/>
+          <w:numId w:val="3"/>
+        </w:numPr>
+        <w:bidi/>
+        <w:jc w:val="both"/>
+        <w:rPr>
+          <w:sz w:val="24"/>
+          <w:szCs w:val="24"/>
+        </w:rPr>
+      </w:pPr>
+      <w:r>
+        <w:rPr>
+          <w:rFonts w:hint="cs"/>
+          <w:sz w:val="24"/>
+          <w:szCs w:val="24"/>
+          <w:rtl/>
+        </w:rPr>
+        <w:t xml:space="preserve">רכיב התחברותי </w:t>
+      </w:r>
+      <w:r>
+        <w:rPr>
+          <w:sz w:val="24"/>
+          <w:szCs w:val="24"/>
+          <w:rtl/>
+        </w:rPr>
+        <w:t>–</w:t>
+      </w:r>
+      <w:r>
+        <w:rPr>
+          <w:rFonts w:hint="cs"/>
+          <w:sz w:val="24"/>
+          <w:szCs w:val="24"/>
+          <w:rtl/>
+        </w:rPr>
+        <w:t xml:space="preserve"> רכיב בשרת שיהיה אחראי על התקשורת עם מסד הנתונים, שליפה ו</w:t>
+      </w:r>
+      <w:r>
+        <w:rPr>
+          <w:rFonts w:hint="cs"/>
+          <w:sz w:val="24"/>
+          <w:szCs w:val="24"/>
+          <w:rtl/>
+        </w:rPr>
+        <w:t>עדכון של רשומות משתמשים.</w:t>
+      </w:r>
+    </w:p>
+    <w:p>
+      <w:pPr>
+        <w:pStyle w:val="ListParagraph"/>
+        <w:numPr>
+          <w:ilvl w:val="0"/>
+          <w:numId w:val="3"/>
+        </w:numPr>
+        <w:bidi/>
+        <w:jc w:val="both"/>
+        <w:rPr>
+          <w:rFonts w:hint="cs"/>
+          <w:sz w:val="24"/>
+          <w:szCs w:val="24"/>
+          <w:rtl/>
+        </w:rPr>
+      </w:pPr>
+      <w:r>
+        <w:rPr>
+          <w:rFonts w:hint="cs"/>
+          <w:sz w:val="24"/>
+          <w:szCs w:val="24"/>
+          <w:rtl/>
+        </w:rPr>
+        <w:t xml:space="preserve">רכיב תקשורת </w:t>
+      </w:r>
+      <w:r>
+        <w:rPr>
+          <w:sz w:val="24"/>
+          <w:szCs w:val="24"/>
+          <w:rtl/>
+        </w:rPr>
+        <w:t>–</w:t>
+      </w:r>
+      <w:r>
+        <w:rPr>
+          <w:rFonts w:hint="cs"/>
+          <w:sz w:val="24"/>
+          <w:szCs w:val="24"/>
+          <w:rtl/>
+        </w:rPr>
+        <w:t xml:space="preserve"> רכיב שיהיה אחראי על התקשורת עם הלקוחות, באמצעות שקע טי-סי-פי או </w:t>
+      </w:r>
+      <w:r>
+        <w:rPr>
+          <w:rFonts w:hint="cs"/>
+          <w:sz w:val="24"/>
+          <w:szCs w:val="24"/>
+          <w:rtl/>
+        </w:rPr>
+        <w:t xml:space="preserve">התחברות </w:t>
+      </w:r>
+      <w:r>
+        <w:rPr>
+          <w:rFonts w:hint="cs"/>
+          <w:sz w:val="24"/>
+          <w:szCs w:val="24"/>
+          <w:rtl/>
+        </w:rPr>
+        <w:t>בעזרת בקשות אייץ'-טי-טי-פי.</w:t>
+      </w:r>
+      <w:r>
+        <w:rPr>
+          <w:rFonts w:hint="cs"/>
+          <w:sz w:val="24"/>
+          <w:szCs w:val="24"/>
+          <w:rtl/>
+        </w:rPr>
+        <w:t xml:space="preserve"> הרכיב יהיה אחראי על התמודדות </w:t>
+      </w:r>
+      <w:r>
+        <w:rPr>
+          <w:rFonts w:hint="cs"/>
+          <w:sz w:val="24"/>
+          <w:szCs w:val="24"/>
+          <w:rtl/>
+        </w:rPr>
+        <w:t>עם שגיאות תקשורת ומערכות אל-כשל.</w:t>
+      </w:r>
       <w:bookmarkStart w:id="0" w:name="_GoBack"/>
       <w:bookmarkEnd w:id="0"/>
     </w:p>
@@ -264,8 +493,192 @@
       </w:pPr>
     </w:lvl>
   </w:abstractNum>
+  <w:abstractNum w:abstractNumId="1" w15:restartNumberingAfterBreak="0">
+    <w:nsid w:val="50F91ACE"/>
+    <w:multiLevelType w:val="hybridMultilevel"/>
+    <w:tmpl w:val="0BA4DD7E"/>
+    <w:lvl w:ilvl="0" w:tplc="0409000F">
+      <w:start w:val="1"/>
+      <w:numFmt w:val="decimal"/>
+      <w:lvlText w:val="%1."/>
+      <w:lvlJc w:val="left"/>
+      <w:pPr>
+        <w:ind w:left="720" w:hanging="360"/>
+      </w:pPr>
+      <w:rPr>
+        <w:rFonts w:hint="default"/>
+      </w:rPr>
+    </w:lvl>
+    <w:lvl w:ilvl="1" w:tplc="04090019" w:tentative="1">
+      <w:start w:val="1"/>
+      <w:numFmt w:val="lowerLetter"/>
+      <w:lvlText w:val="%2."/>
+      <w:lvlJc w:val="left"/>
+      <w:pPr>
+        <w:ind w:left="1440" w:hanging="360"/>
+      </w:pPr>
+    </w:lvl>
+    <w:lvl w:ilvl="2" w:tplc="0409001B" w:tentative="1">
+      <w:start w:val="1"/>
+      <w:numFmt w:val="lowerRoman"/>
+      <w:lvlText w:val="%3."/>
+      <w:lvlJc w:val="right"/>
+      <w:pPr>
+        <w:ind w:left="2160" w:hanging="180"/>
+      </w:pPr>
+    </w:lvl>
+    <w:lvl w:ilvl="3" w:tplc="0409000F" w:tentative="1">
+      <w:start w:val="1"/>
+      <w:numFmt w:val="decimal"/>
+      <w:lvlText w:val="%4."/>
+      <w:lvlJc w:val="left"/>
+      <w:pPr>
+        <w:ind w:left="2880" w:hanging="360"/>
+      </w:pPr>
+    </w:lvl>
+    <w:lvl w:ilvl="4" w:tplc="04090019" w:tentative="1">
+      <w:start w:val="1"/>
+      <w:numFmt w:val="lowerLetter"/>
+      <w:lvlText w:val="%5."/>
+      <w:lvlJc w:val="left"/>
+      <w:pPr>
+        <w:ind w:left="3600" w:hanging="360"/>
+      </w:pPr>
+    </w:lvl>
+    <w:lvl w:ilvl="5" w:tplc="0409001B" w:tentative="1">
+      <w:start w:val="1"/>
+      <w:numFmt w:val="lowerRoman"/>
+      <w:lvlText w:val="%6."/>
+      <w:lvlJc w:val="right"/>
+      <w:pPr>
+        <w:ind w:left="4320" w:hanging="180"/>
+      </w:pPr>
+    </w:lvl>
+    <w:lvl w:ilvl="6" w:tplc="0409000F" w:tentative="1">
+      <w:start w:val="1"/>
+      <w:numFmt w:val="decimal"/>
+      <w:lvlText w:val="%7."/>
+      <w:lvlJc w:val="left"/>
+      <w:pPr>
+        <w:ind w:left="5040" w:hanging="360"/>
+      </w:pPr>
+    </w:lvl>
+    <w:lvl w:ilvl="7" w:tplc="04090019" w:tentative="1">
+      <w:start w:val="1"/>
+      <w:numFmt w:val="lowerLetter"/>
+      <w:lvlText w:val="%8."/>
+      <w:lvlJc w:val="left"/>
+      <w:pPr>
+        <w:ind w:left="5760" w:hanging="360"/>
+      </w:pPr>
+    </w:lvl>
+    <w:lvl w:ilvl="8" w:tplc="0409001B" w:tentative="1">
+      <w:start w:val="1"/>
+      <w:numFmt w:val="lowerRoman"/>
+      <w:lvlText w:val="%9."/>
+      <w:lvlJc w:val="right"/>
+      <w:pPr>
+        <w:ind w:left="6480" w:hanging="180"/>
+      </w:pPr>
+    </w:lvl>
+  </w:abstractNum>
+  <w:abstractNum w:abstractNumId="2" w15:restartNumberingAfterBreak="0">
+    <w:nsid w:val="73DA45F7"/>
+    <w:multiLevelType w:val="hybridMultilevel"/>
+    <w:tmpl w:val="75BE7CF4"/>
+    <w:lvl w:ilvl="0" w:tplc="0409000F">
+      <w:start w:val="1"/>
+      <w:numFmt w:val="decimal"/>
+      <w:lvlText w:val="%1."/>
+      <w:lvlJc w:val="left"/>
+      <w:pPr>
+        <w:ind w:left="720" w:hanging="360"/>
+      </w:pPr>
+      <w:rPr>
+        <w:rFonts w:hint="default"/>
+      </w:rPr>
+    </w:lvl>
+    <w:lvl w:ilvl="1" w:tplc="04090019" w:tentative="1">
+      <w:start w:val="1"/>
+      <w:numFmt w:val="lowerLetter"/>
+      <w:lvlText w:val="%2."/>
+      <w:lvlJc w:val="left"/>
+      <w:pPr>
+        <w:ind w:left="1440" w:hanging="360"/>
+      </w:pPr>
+    </w:lvl>
+    <w:lvl w:ilvl="2" w:tplc="0409001B" w:tentative="1">
+      <w:start w:val="1"/>
+      <w:numFmt w:val="lowerRoman"/>
+      <w:lvlText w:val="%3."/>
+      <w:lvlJc w:val="right"/>
+      <w:pPr>
+        <w:ind w:left="2160" w:hanging="180"/>
+      </w:pPr>
+    </w:lvl>
+    <w:lvl w:ilvl="3" w:tplc="0409000F" w:tentative="1">
+      <w:start w:val="1"/>
+      <w:numFmt w:val="decimal"/>
+      <w:lvlText w:val="%4."/>
+      <w:lvlJc w:val="left"/>
+      <w:pPr>
+        <w:ind w:left="2880" w:hanging="360"/>
+      </w:pPr>
+    </w:lvl>
+    <w:lvl w:ilvl="4" w:tplc="04090019" w:tentative="1">
+      <w:start w:val="1"/>
+      <w:numFmt w:val="lowerLetter"/>
+      <w:lvlText w:val="%5."/>
+      <w:lvlJc w:val="left"/>
+      <w:pPr>
+        <w:ind w:left="3600" w:hanging="360"/>
+      </w:pPr>
+    </w:lvl>
+    <w:lvl w:ilvl="5" w:tplc="0409001B" w:tentative="1">
+      <w:start w:val="1"/>
+      <w:numFmt w:val="lowerRoman"/>
+      <w:lvlText w:val="%6."/>
+      <w:lvlJc w:val="right"/>
+      <w:pPr>
+        <w:ind w:left="4320" w:hanging="180"/>
+      </w:pPr>
+    </w:lvl>
+    <w:lvl w:ilvl="6" w:tplc="0409000F" w:tentative="1">
+      <w:start w:val="1"/>
+      <w:numFmt w:val="decimal"/>
+      <w:lvlText w:val="%7."/>
+      <w:lvlJc w:val="left"/>
+      <w:pPr>
+        <w:ind w:left="5040" w:hanging="360"/>
+      </w:pPr>
+    </w:lvl>
+    <w:lvl w:ilvl="7" w:tplc="04090019" w:tentative="1">
+      <w:start w:val="1"/>
+      <w:numFmt w:val="lowerLetter"/>
+      <w:lvlText w:val="%8."/>
+      <w:lvlJc w:val="left"/>
+      <w:pPr>
+        <w:ind w:left="5760" w:hanging="360"/>
+      </w:pPr>
+    </w:lvl>
+    <w:lvl w:ilvl="8" w:tplc="0409001B" w:tentative="1">
+      <w:start w:val="1"/>
+      <w:numFmt w:val="lowerRoman"/>
+      <w:lvlText w:val="%9."/>
+      <w:lvlJc w:val="right"/>
+      <w:pPr>
+        <w:ind w:left="6480" w:hanging="180"/>
+      </w:pPr>
+    </w:lvl>
+  </w:abstractNum>
   <w:num w:numId="1">
     <w:abstractNumId w:val="0"/>
+  </w:num>
+  <w:num w:numId="2">
+    <w:abstractNumId w:val="1"/>
+  </w:num>
+  <w:num w:numId="3">
+    <w:abstractNumId w:val="2"/>
   </w:num>
 </w:numbering>
 </file>

</xml_diff>